<commit_message>
Latest updates on - 10-Aug-2025 01:00:34
</commit_message>
<xml_diff>
--- a/Questions.docx
+++ b/Questions.docx
@@ -502,38 +502,686 @@
     </w:p>
     <w:p>
       <w:pPr>
-        <w:rPr/>
-      </w:pPr>
-      <w:r>
-        <w:rPr>
-          <w:rtl w:val="0"/>
-        </w:rPr>
-      </w:r>
-    </w:p>
-    <w:p>
-      <w:pPr>
-        <w:rPr/>
-      </w:pPr>
-      <w:r>
-        <w:rPr>
-          <w:rtl w:val="0"/>
-        </w:rPr>
-      </w:r>
-    </w:p>
-    <w:p>
-      <w:pPr>
-        <w:rPr/>
-      </w:pPr>
-      <w:r>
-        <w:rPr>
-          <w:rtl w:val="0"/>
-        </w:rPr>
-      </w:r>
-    </w:p>
-    <w:p>
-      <w:pPr>
-        <w:rPr/>
-      </w:pPr>
+        <w:rPr>
+          <w:b w:val="1"/>
+          <w:u w:val="single"/>
+        </w:rPr>
+      </w:pPr>
+      <w:r>
+        <w:rPr>
+          <w:b w:val="1"/>
+          <w:u w:val="single"/>
+          <w:rtl w:val="0"/>
+        </w:rPr>
+        <w:t xml:space="preserve">7/25 Class</w:t>
+      </w:r>
+    </w:p>
+    <w:p>
+      <w:pPr>
+        <w:rPr/>
+      </w:pPr>
+      <w:r>
+        <w:rPr>
+          <w:rtl w:val="0"/>
+        </w:rPr>
+      </w:r>
+    </w:p>
+    <w:p>
+      <w:pPr>
+        <w:rPr/>
+      </w:pPr>
+      <w:r>
+        <w:rPr>
+          <w:rtl w:val="0"/>
+        </w:rPr>
+      </w:r>
+    </w:p>
+    <w:p>
+      <w:pPr>
+        <w:rPr/>
+      </w:pPr>
+      <w:r>
+        <w:rPr>
+          <w:rtl w:val="0"/>
+        </w:rPr>
+      </w:r>
+    </w:p>
+    <w:p>
+      <w:pPr>
+        <w:rPr/>
+      </w:pPr>
+      <w:r>
+        <w:rPr>
+          <w:rtl w:val="0"/>
+        </w:rPr>
+      </w:r>
+    </w:p>
+    <w:p>
+      <w:pPr>
+        <w:rPr/>
+      </w:pPr>
+      <w:r>
+        <w:rPr>
+          <w:rtl w:val="0"/>
+        </w:rPr>
+      </w:r>
+    </w:p>
+    <w:p>
+      <w:pPr>
+        <w:rPr/>
+      </w:pPr>
+      <w:r>
+        <w:rPr>
+          <w:rtl w:val="0"/>
+        </w:rPr>
+        <w:t xml:space="preserve">8/1</w:t>
+      </w:r>
+    </w:p>
+    <w:p>
+      <w:pPr>
+        <w:rPr/>
+      </w:pPr>
+      <w:r>
+        <w:rPr>
+          <w:rtl w:val="0"/>
+        </w:rPr>
+      </w:r>
+    </w:p>
+    <w:p>
+      <w:pPr>
+        <w:rPr/>
+      </w:pPr>
+      <w:r>
+        <w:rPr>
+          <w:rtl w:val="0"/>
+        </w:rPr>
+        <w:t xml:space="preserve">Is there a math involved in deciding the neuron counts in each layer? Because it errors out when I set the outlier neuron counts 8 in the last week example below.</w:t>
+      </w:r>
+    </w:p>
+    <w:p>
+      <w:pPr>
+        <w:rPr/>
+      </w:pPr>
+      <w:r>
+        <w:rPr>
+          <w:rtl w:val="0"/>
+        </w:rPr>
+      </w:r>
+    </w:p>
+    <w:p>
+      <w:pPr>
+        <w:shd w:fill="f7f7f7" w:val="clear"/>
+        <w:spacing w:line="306.66666666666663" w:lineRule="auto"/>
+        <w:rPr>
+          <w:rFonts w:ascii="Courier New" w:cs="Courier New" w:eastAsia="Courier New" w:hAnsi="Courier New"/>
+          <w:sz w:val="27"/>
+          <w:szCs w:val="27"/>
+        </w:rPr>
+      </w:pPr>
+      <w:r>
+        <w:rPr>
+          <w:rFonts w:ascii="Courier New" w:cs="Courier New" w:eastAsia="Courier New" w:hAnsi="Courier New"/>
+          <w:sz w:val="27"/>
+          <w:szCs w:val="27"/>
+          <w:rtl w:val="0"/>
+        </w:rPr>
+        <w:t xml:space="preserve">model = models.Sequential()</w:t>
+      </w:r>
+    </w:p>
+    <w:p>
+      <w:pPr>
+        <w:shd w:fill="f7f7f7" w:val="clear"/>
+        <w:spacing w:line="306.66666666666663" w:lineRule="auto"/>
+        <w:rPr>
+          <w:rFonts w:ascii="Courier New" w:cs="Courier New" w:eastAsia="Courier New" w:hAnsi="Courier New"/>
+          <w:color w:val="008000"/>
+          <w:sz w:val="27"/>
+          <w:szCs w:val="27"/>
+        </w:rPr>
+      </w:pPr>
+      <w:r>
+        <w:rPr>
+          <w:rFonts w:ascii="Courier New" w:cs="Courier New" w:eastAsia="Courier New" w:hAnsi="Courier New"/>
+          <w:sz w:val="27"/>
+          <w:szCs w:val="27"/>
+          <w:rtl w:val="0"/>
+        </w:rPr>
+        <w:t xml:space="preserve">model.add(layers.Dense(</w:t>
+      </w:r>
+      <w:r>
+        <w:rPr>
+          <w:rFonts w:ascii="Courier New" w:cs="Courier New" w:eastAsia="Courier New" w:hAnsi="Courier New"/>
+          <w:color w:val="116644"/>
+          <w:sz w:val="27"/>
+          <w:szCs w:val="27"/>
+          <w:rtl w:val="0"/>
+        </w:rPr>
+        <w:t xml:space="preserve">128</w:t>
+      </w:r>
+      <w:r>
+        <w:rPr>
+          <w:rFonts w:ascii="Courier New" w:cs="Courier New" w:eastAsia="Courier New" w:hAnsi="Courier New"/>
+          <w:sz w:val="27"/>
+          <w:szCs w:val="27"/>
+          <w:rtl w:val="0"/>
+        </w:rPr>
+        <w:t xml:space="preserve">, activation=</w:t>
+      </w:r>
+      <w:r>
+        <w:rPr>
+          <w:rFonts w:ascii="Courier New" w:cs="Courier New" w:eastAsia="Courier New" w:hAnsi="Courier New"/>
+          <w:color w:val="a31515"/>
+          <w:sz w:val="27"/>
+          <w:szCs w:val="27"/>
+          <w:rtl w:val="0"/>
+        </w:rPr>
+        <w:t xml:space="preserve">'relu'</w:t>
+      </w:r>
+      <w:r>
+        <w:rPr>
+          <w:rFonts w:ascii="Courier New" w:cs="Courier New" w:eastAsia="Courier New" w:hAnsi="Courier New"/>
+          <w:sz w:val="27"/>
+          <w:szCs w:val="27"/>
+          <w:rtl w:val="0"/>
+        </w:rPr>
+        <w:t xml:space="preserve">, input_shape=(</w:t>
+      </w:r>
+      <w:r>
+        <w:rPr>
+          <w:rFonts w:ascii="Courier New" w:cs="Courier New" w:eastAsia="Courier New" w:hAnsi="Courier New"/>
+          <w:color w:val="116644"/>
+          <w:sz w:val="27"/>
+          <w:szCs w:val="27"/>
+          <w:rtl w:val="0"/>
+        </w:rPr>
+        <w:t xml:space="preserve">784</w:t>
+      </w:r>
+      <w:r>
+        <w:rPr>
+          <w:rFonts w:ascii="Courier New" w:cs="Courier New" w:eastAsia="Courier New" w:hAnsi="Courier New"/>
+          <w:sz w:val="27"/>
+          <w:szCs w:val="27"/>
+          <w:rtl w:val="0"/>
+        </w:rPr>
+        <w:t xml:space="preserve">,))) </w:t>
+      </w:r>
+      <w:r>
+        <w:rPr>
+          <w:rFonts w:ascii="Courier New" w:cs="Courier New" w:eastAsia="Courier New" w:hAnsi="Courier New"/>
+          <w:color w:val="008000"/>
+          <w:sz w:val="27"/>
+          <w:szCs w:val="27"/>
+          <w:rtl w:val="0"/>
+        </w:rPr>
+        <w:t xml:space="preserve">#input layer with 128 nurons</w:t>
+      </w:r>
+    </w:p>
+    <w:p>
+      <w:pPr>
+        <w:shd w:fill="f7f7f7" w:val="clear"/>
+        <w:spacing w:line="306.66666666666663" w:lineRule="auto"/>
+        <w:rPr>
+          <w:rFonts w:ascii="Courier New" w:cs="Courier New" w:eastAsia="Courier New" w:hAnsi="Courier New"/>
+          <w:color w:val="008000"/>
+          <w:sz w:val="27"/>
+          <w:szCs w:val="27"/>
+        </w:rPr>
+      </w:pPr>
+      <w:r>
+        <w:rPr>
+          <w:rFonts w:ascii="Courier New" w:cs="Courier New" w:eastAsia="Courier New" w:hAnsi="Courier New"/>
+          <w:sz w:val="27"/>
+          <w:szCs w:val="27"/>
+          <w:rtl w:val="0"/>
+        </w:rPr>
+        <w:t xml:space="preserve">model.add(layers.Dense(</w:t>
+      </w:r>
+      <w:r>
+        <w:rPr>
+          <w:rFonts w:ascii="Courier New" w:cs="Courier New" w:eastAsia="Courier New" w:hAnsi="Courier New"/>
+          <w:color w:val="116644"/>
+          <w:sz w:val="27"/>
+          <w:szCs w:val="27"/>
+          <w:rtl w:val="0"/>
+        </w:rPr>
+        <w:t xml:space="preserve">64</w:t>
+      </w:r>
+      <w:r>
+        <w:rPr>
+          <w:rFonts w:ascii="Courier New" w:cs="Courier New" w:eastAsia="Courier New" w:hAnsi="Courier New"/>
+          <w:sz w:val="27"/>
+          <w:szCs w:val="27"/>
+          <w:rtl w:val="0"/>
+        </w:rPr>
+        <w:t xml:space="preserve">, activation=</w:t>
+      </w:r>
+      <w:r>
+        <w:rPr>
+          <w:rFonts w:ascii="Courier New" w:cs="Courier New" w:eastAsia="Courier New" w:hAnsi="Courier New"/>
+          <w:color w:val="a31515"/>
+          <w:sz w:val="27"/>
+          <w:szCs w:val="27"/>
+          <w:rtl w:val="0"/>
+        </w:rPr>
+        <w:t xml:space="preserve">'relu'</w:t>
+      </w:r>
+      <w:r>
+        <w:rPr>
+          <w:rFonts w:ascii="Courier New" w:cs="Courier New" w:eastAsia="Courier New" w:hAnsi="Courier New"/>
+          <w:sz w:val="27"/>
+          <w:szCs w:val="27"/>
+          <w:rtl w:val="0"/>
+        </w:rPr>
+        <w:t xml:space="preserve">)) </w:t>
+      </w:r>
+      <w:r>
+        <w:rPr>
+          <w:rFonts w:ascii="Courier New" w:cs="Courier New" w:eastAsia="Courier New" w:hAnsi="Courier New"/>
+          <w:color w:val="008000"/>
+          <w:sz w:val="27"/>
+          <w:szCs w:val="27"/>
+          <w:rtl w:val="0"/>
+        </w:rPr>
+        <w:t xml:space="preserve">#hidden layer with 64 nurons</w:t>
+      </w:r>
+    </w:p>
+    <w:p>
+      <w:pPr>
+        <w:shd w:fill="f7f7f7" w:val="clear"/>
+        <w:spacing w:line="306.66666666666663" w:lineRule="auto"/>
+        <w:rPr>
+          <w:rFonts w:ascii="Courier New" w:cs="Courier New" w:eastAsia="Courier New" w:hAnsi="Courier New"/>
+          <w:color w:val="008000"/>
+          <w:sz w:val="27"/>
+          <w:szCs w:val="27"/>
+        </w:rPr>
+      </w:pPr>
+      <w:r>
+        <w:rPr>
+          <w:rFonts w:ascii="Courier New" w:cs="Courier New" w:eastAsia="Courier New" w:hAnsi="Courier New"/>
+          <w:sz w:val="27"/>
+          <w:szCs w:val="27"/>
+          <w:rtl w:val="0"/>
+        </w:rPr>
+        <w:t xml:space="preserve">model.add(layers.Dense(</w:t>
+      </w:r>
+      <w:r>
+        <w:rPr>
+          <w:rFonts w:ascii="Courier New" w:cs="Courier New" w:eastAsia="Courier New" w:hAnsi="Courier New"/>
+          <w:color w:val="116644"/>
+          <w:sz w:val="27"/>
+          <w:szCs w:val="27"/>
+          <w:rtl w:val="0"/>
+        </w:rPr>
+        <w:t xml:space="preserve">10</w:t>
+      </w:r>
+      <w:r>
+        <w:rPr>
+          <w:rFonts w:ascii="Courier New" w:cs="Courier New" w:eastAsia="Courier New" w:hAnsi="Courier New"/>
+          <w:sz w:val="27"/>
+          <w:szCs w:val="27"/>
+          <w:rtl w:val="0"/>
+        </w:rPr>
+        <w:t xml:space="preserve">, activation=</w:t>
+      </w:r>
+      <w:r>
+        <w:rPr>
+          <w:rFonts w:ascii="Courier New" w:cs="Courier New" w:eastAsia="Courier New" w:hAnsi="Courier New"/>
+          <w:color w:val="a31515"/>
+          <w:sz w:val="27"/>
+          <w:szCs w:val="27"/>
+          <w:rtl w:val="0"/>
+        </w:rPr>
+        <w:t xml:space="preserve">'softmax'</w:t>
+      </w:r>
+      <w:r>
+        <w:rPr>
+          <w:rFonts w:ascii="Courier New" w:cs="Courier New" w:eastAsia="Courier New" w:hAnsi="Courier New"/>
+          <w:sz w:val="27"/>
+          <w:szCs w:val="27"/>
+          <w:rtl w:val="0"/>
+        </w:rPr>
+        <w:t xml:space="preserve">)) </w:t>
+      </w:r>
+      <w:r>
+        <w:rPr>
+          <w:rFonts w:ascii="Courier New" w:cs="Courier New" w:eastAsia="Courier New" w:hAnsi="Courier New"/>
+          <w:color w:val="008000"/>
+          <w:sz w:val="27"/>
+          <w:szCs w:val="27"/>
+          <w:rtl w:val="0"/>
+        </w:rPr>
+        <w:t xml:space="preserve">#output layer with 10 nurons (its a multi-class classifier)</w:t>
+      </w:r>
+    </w:p>
+    <w:p>
+      <w:pPr>
+        <w:rPr/>
+      </w:pPr>
+      <w:r>
+        <w:rPr>
+          <w:rtl w:val="0"/>
+        </w:rPr>
+      </w:r>
+    </w:p>
+    <w:p>
+      <w:pPr>
+        <w:rPr/>
+      </w:pPr>
+      <w:r>
+        <w:rPr>
+          <w:rtl w:val="0"/>
+        </w:rPr>
+        <w:t xml:space="preserve">#2</w:t>
+      </w:r>
+    </w:p>
+    <w:p>
+      <w:pPr>
+        <w:rPr/>
+      </w:pPr>
+      <w:r>
+        <w:rPr>
+          <w:rtl w:val="0"/>
+        </w:rPr>
+        <w:t xml:space="preserve">Before modeling, you split the data into 60000 and 10000 images. But you never used that 10000 images for validation. Rather you split the 60000 images again into 80-20 for validation. I guess, the first split was not necessary. Right?</w:t>
+      </w:r>
+    </w:p>
+    <w:p>
+      <w:pPr>
+        <w:rPr/>
+      </w:pPr>
+      <w:r>
+        <w:rPr>
+          <w:rtl w:val="0"/>
+        </w:rPr>
+      </w:r>
+    </w:p>
+    <w:p>
+      <w:pPr>
+        <w:shd w:fill="f7f7f7" w:val="clear"/>
+        <w:spacing w:line="306.66666666666663" w:lineRule="auto"/>
+        <w:rPr>
+          <w:rFonts w:ascii="Courier New" w:cs="Courier New" w:eastAsia="Courier New" w:hAnsi="Courier New"/>
+          <w:sz w:val="27"/>
+          <w:szCs w:val="27"/>
+        </w:rPr>
+      </w:pPr>
+      <w:r>
+        <w:rPr>
+          <w:rFonts w:ascii="Courier New" w:cs="Courier New" w:eastAsia="Courier New" w:hAnsi="Courier New"/>
+          <w:sz w:val="27"/>
+          <w:szCs w:val="27"/>
+          <w:rtl w:val="0"/>
+        </w:rPr>
+        <w:t xml:space="preserve">history = model.fit(x_train,</w:t>
+      </w:r>
+    </w:p>
+    <w:p>
+      <w:pPr>
+        <w:shd w:fill="f7f7f7" w:val="clear"/>
+        <w:spacing w:line="306.66666666666663" w:lineRule="auto"/>
+        <w:rPr>
+          <w:rFonts w:ascii="Courier New" w:cs="Courier New" w:eastAsia="Courier New" w:hAnsi="Courier New"/>
+          <w:sz w:val="27"/>
+          <w:szCs w:val="27"/>
+        </w:rPr>
+      </w:pPr>
+      <w:r>
+        <w:rPr>
+          <w:rFonts w:ascii="Courier New" w:cs="Courier New" w:eastAsia="Courier New" w:hAnsi="Courier New"/>
+          <w:sz w:val="27"/>
+          <w:szCs w:val="27"/>
+          <w:rtl w:val="0"/>
+        </w:rPr>
+        <w:t xml:space="preserve">                    y_train,</w:t>
+      </w:r>
+    </w:p>
+    <w:p>
+      <w:pPr>
+        <w:shd w:fill="f7f7f7" w:val="clear"/>
+        <w:spacing w:line="306.66666666666663" w:lineRule="auto"/>
+        <w:rPr>
+          <w:rFonts w:ascii="Courier New" w:cs="Courier New" w:eastAsia="Courier New" w:hAnsi="Courier New"/>
+          <w:color w:val="008000"/>
+          <w:sz w:val="27"/>
+          <w:szCs w:val="27"/>
+        </w:rPr>
+      </w:pPr>
+      <w:r>
+        <w:rPr>
+          <w:rFonts w:ascii="Courier New" w:cs="Courier New" w:eastAsia="Courier New" w:hAnsi="Courier New"/>
+          <w:sz w:val="27"/>
+          <w:szCs w:val="27"/>
+          <w:rtl w:val="0"/>
+        </w:rPr>
+        <w:t xml:space="preserve">                    epochs=</w:t>
+      </w:r>
+      <w:r>
+        <w:rPr>
+          <w:rFonts w:ascii="Courier New" w:cs="Courier New" w:eastAsia="Courier New" w:hAnsi="Courier New"/>
+          <w:color w:val="116644"/>
+          <w:sz w:val="27"/>
+          <w:szCs w:val="27"/>
+          <w:rtl w:val="0"/>
+        </w:rPr>
+        <w:t xml:space="preserve">12</w:t>
+      </w:r>
+      <w:r>
+        <w:rPr>
+          <w:rFonts w:ascii="Courier New" w:cs="Courier New" w:eastAsia="Courier New" w:hAnsi="Courier New"/>
+          <w:sz w:val="27"/>
+          <w:szCs w:val="27"/>
+          <w:rtl w:val="0"/>
+        </w:rPr>
+        <w:t xml:space="preserve">, </w:t>
+      </w:r>
+      <w:r>
+        <w:rPr>
+          <w:rFonts w:ascii="Courier New" w:cs="Courier New" w:eastAsia="Courier New" w:hAnsi="Courier New"/>
+          <w:color w:val="008000"/>
+          <w:sz w:val="27"/>
+          <w:szCs w:val="27"/>
+          <w:rtl w:val="0"/>
+        </w:rPr>
+        <w:t xml:space="preserve"># 1 epoch is one full processing of the dataset. You can 1 epoch is one full training cycle.</w:t>
+      </w:r>
+    </w:p>
+    <w:p>
+      <w:pPr>
+        <w:shd w:fill="f7f7f7" w:val="clear"/>
+        <w:spacing w:line="306.66666666666663" w:lineRule="auto"/>
+        <w:rPr>
+          <w:rFonts w:ascii="Courier New" w:cs="Courier New" w:eastAsia="Courier New" w:hAnsi="Courier New"/>
+          <w:color w:val="008000"/>
+          <w:sz w:val="27"/>
+          <w:szCs w:val="27"/>
+        </w:rPr>
+      </w:pPr>
+      <w:r>
+        <w:rPr>
+          <w:rFonts w:ascii="Courier New" w:cs="Courier New" w:eastAsia="Courier New" w:hAnsi="Courier New"/>
+          <w:sz w:val="27"/>
+          <w:szCs w:val="27"/>
+          <w:rtl w:val="0"/>
+        </w:rPr>
+        <w:t xml:space="preserve">                    batch_size=</w:t>
+      </w:r>
+      <w:r>
+        <w:rPr>
+          <w:rFonts w:ascii="Courier New" w:cs="Courier New" w:eastAsia="Courier New" w:hAnsi="Courier New"/>
+          <w:color w:val="116644"/>
+          <w:sz w:val="27"/>
+          <w:szCs w:val="27"/>
+          <w:rtl w:val="0"/>
+        </w:rPr>
+        <w:t xml:space="preserve">32</w:t>
+      </w:r>
+      <w:r>
+        <w:rPr>
+          <w:rFonts w:ascii="Courier New" w:cs="Courier New" w:eastAsia="Courier New" w:hAnsi="Courier New"/>
+          <w:sz w:val="27"/>
+          <w:szCs w:val="27"/>
+          <w:rtl w:val="0"/>
+        </w:rPr>
+        <w:t xml:space="preserve">, </w:t>
+      </w:r>
+      <w:r>
+        <w:rPr>
+          <w:rFonts w:ascii="Courier New" w:cs="Courier New" w:eastAsia="Courier New" w:hAnsi="Courier New"/>
+          <w:color w:val="008000"/>
+          <w:sz w:val="27"/>
+          <w:szCs w:val="27"/>
+          <w:rtl w:val="0"/>
+        </w:rPr>
+        <w:t xml:space="preserve"># 32 batch_size mean, 60,000 images will be broken into 32 batches and processed. 1 epoch = one 32 batch processing</w:t>
+      </w:r>
+    </w:p>
+    <w:p>
+      <w:pPr>
+        <w:shd w:fill="f7f7f7" w:val="clear"/>
+        <w:spacing w:line="306.66666666666663" w:lineRule="auto"/>
+        <w:rPr>
+          <w:rFonts w:ascii="Courier New" w:cs="Courier New" w:eastAsia="Courier New" w:hAnsi="Courier New"/>
+          <w:color w:val="008000"/>
+          <w:sz w:val="27"/>
+          <w:szCs w:val="27"/>
+        </w:rPr>
+      </w:pPr>
+      <w:r>
+        <w:rPr>
+          <w:rFonts w:ascii="Courier New" w:cs="Courier New" w:eastAsia="Courier New" w:hAnsi="Courier New"/>
+          <w:sz w:val="27"/>
+          <w:szCs w:val="27"/>
+          <w:rtl w:val="0"/>
+        </w:rPr>
+        <w:t xml:space="preserve">                    validation_split=</w:t>
+      </w:r>
+      <w:r>
+        <w:rPr>
+          <w:rFonts w:ascii="Courier New" w:cs="Courier New" w:eastAsia="Courier New" w:hAnsi="Courier New"/>
+          <w:color w:val="116644"/>
+          <w:sz w:val="27"/>
+          <w:szCs w:val="27"/>
+          <w:rtl w:val="0"/>
+        </w:rPr>
+        <w:t xml:space="preserve">0.2</w:t>
+      </w:r>
+      <w:r>
+        <w:rPr>
+          <w:rFonts w:ascii="Courier New" w:cs="Courier New" w:eastAsia="Courier New" w:hAnsi="Courier New"/>
+          <w:sz w:val="27"/>
+          <w:szCs w:val="27"/>
+          <w:rtl w:val="0"/>
+        </w:rPr>
+        <w:t xml:space="preserve"> </w:t>
+      </w:r>
+      <w:r>
+        <w:rPr>
+          <w:rFonts w:ascii="Courier New" w:cs="Courier New" w:eastAsia="Courier New" w:hAnsi="Courier New"/>
+          <w:color w:val="008000"/>
+          <w:sz w:val="27"/>
+          <w:szCs w:val="27"/>
+          <w:rtl w:val="0"/>
+        </w:rPr>
+        <w:t xml:space="preserve"># 20% of 60000 images will be used in the validation and loss calculation process.</w:t>
+      </w:r>
+    </w:p>
+    <w:p>
+      <w:pPr>
+        <w:shd w:fill="f7f7f7" w:val="clear"/>
+        <w:spacing w:line="306.66666666666663" w:lineRule="auto"/>
+        <w:rPr>
+          <w:rFonts w:ascii="Courier New" w:cs="Courier New" w:eastAsia="Courier New" w:hAnsi="Courier New"/>
+          <w:sz w:val="27"/>
+          <w:szCs w:val="27"/>
+        </w:rPr>
+      </w:pPr>
+      <w:r>
+        <w:rPr>
+          <w:rFonts w:ascii="Courier New" w:cs="Courier New" w:eastAsia="Courier New" w:hAnsi="Courier New"/>
+          <w:sz w:val="27"/>
+          <w:szCs w:val="27"/>
+          <w:rtl w:val="0"/>
+        </w:rPr>
+        <w:t xml:space="preserve">                    )</w:t>
+      </w:r>
+    </w:p>
+    <w:p>
+      <w:pPr>
+        <w:rPr/>
+      </w:pPr>
+      <w:r>
+        <w:rPr>
+          <w:rtl w:val="0"/>
+        </w:rPr>
+      </w:r>
+    </w:p>
+    <w:p>
+      <w:pPr>
+        <w:rPr/>
+      </w:pPr>
+      <w:r>
+        <w:rPr>
+          <w:rtl w:val="0"/>
+        </w:rPr>
+      </w:r>
+    </w:p>
+    <w:p>
+      <w:pPr>
+        <w:rPr/>
+      </w:pPr>
+      <w:r>
+        <w:rPr>
+          <w:rtl w:val="0"/>
+        </w:rPr>
+        <w:t xml:space="preserve">I am getting a sense that we could use ANN instead of classic the ML learning to achieve our goal.. E.g. In linear regression, we find the algorithm co-efficient. Here in the ANN, we find the right weight. Even the decision trees can be replaced with ANN too. Right?</w:t>
+      </w:r>
+    </w:p>
+    <w:p>
+      <w:pPr>
+        <w:rPr/>
+      </w:pPr>
+      <w:r>
+        <w:rPr>
+          <w:rtl w:val="0"/>
+        </w:rPr>
+      </w:r>
+    </w:p>
+    <w:p>
+      <w:pPr>
+        <w:rPr/>
+      </w:pPr>
+      <w:r>
+        <w:rPr>
+          <w:rtl w:val="0"/>
+        </w:rPr>
+      </w:r>
+    </w:p>
+    <w:p>
+      <w:pPr>
+        <w:rPr/>
+      </w:pPr>
+      <w:r>
+        <w:rPr>
+          <w:rtl w:val="0"/>
+        </w:rPr>
+        <w:t xml:space="preserve">8/2</w:t>
+      </w:r>
+    </w:p>
+    <w:p>
+      <w:pPr>
+        <w:rPr/>
+      </w:pPr>
+      <w:hyperlink r:id="rId8">
+        <w:r>
+          <w:rPr>
+            <w:color w:val="1155cc"/>
+            <w:u w:val="single"/>
+            <w:rtl w:val="0"/>
+          </w:rPr>
+          <w:t xml:space="preserve">CNN Demo with CIFAR.ipynb - Colab</w:t>
+        </w:r>
+      </w:hyperlink>
       <w:r>
         <w:rPr>
           <w:rtl w:val="0"/>
@@ -694,135 +1342,11 @@
   <w:style w:type="table" w:styleId="TableNormal" w:default="1">
     <w:name w:val="TableNormal"/>
   </w:style>
-  <w:style w:type="paragraph" w:styleId="Heading1">
-    <w:name w:val="heading 1"/>
-    <w:basedOn w:val="Normal"/>
-    <w:next w:val="Normal"/>
-    <w:pPr>
-      <w:keepNext w:val="1"/>
-      <w:keepLines w:val="1"/>
-      <w:pageBreakBefore w:val="0"/>
-      <w:spacing w:after="120" w:before="400" w:lineRule="auto"/>
-    </w:pPr>
-    <w:rPr>
-      <w:sz w:val="40"/>
-      <w:szCs w:val="40"/>
-    </w:rPr>
+  <w:style w:type="paragraph" w:styleId="Normal" w:default="1">
+    <w:name w:val="normal"/>
   </w:style>
-  <w:style w:type="paragraph" w:styleId="Heading2">
-    <w:name w:val="heading 2"/>
-    <w:basedOn w:val="Normal"/>
-    <w:next w:val="Normal"/>
-    <w:pPr>
-      <w:keepNext w:val="1"/>
-      <w:keepLines w:val="1"/>
-      <w:pageBreakBefore w:val="0"/>
-      <w:spacing w:after="120" w:before="360" w:lineRule="auto"/>
-    </w:pPr>
-    <w:rPr>
-      <w:b w:val="0"/>
-      <w:sz w:val="32"/>
-      <w:szCs w:val="32"/>
-    </w:rPr>
-  </w:style>
-  <w:style w:type="paragraph" w:styleId="Heading3">
-    <w:name w:val="heading 3"/>
-    <w:basedOn w:val="Normal"/>
-    <w:next w:val="Normal"/>
-    <w:pPr>
-      <w:keepNext w:val="1"/>
-      <w:keepLines w:val="1"/>
-      <w:pageBreakBefore w:val="0"/>
-      <w:spacing w:after="80" w:before="320" w:lineRule="auto"/>
-    </w:pPr>
-    <w:rPr>
-      <w:b w:val="0"/>
-      <w:color w:val="434343"/>
-      <w:sz w:val="28"/>
-      <w:szCs w:val="28"/>
-    </w:rPr>
-  </w:style>
-  <w:style w:type="paragraph" w:styleId="Heading4">
-    <w:name w:val="heading 4"/>
-    <w:basedOn w:val="Normal"/>
-    <w:next w:val="Normal"/>
-    <w:pPr>
-      <w:keepNext w:val="1"/>
-      <w:keepLines w:val="1"/>
-      <w:pageBreakBefore w:val="0"/>
-      <w:spacing w:after="80" w:before="280" w:lineRule="auto"/>
-    </w:pPr>
-    <w:rPr>
-      <w:color w:val="666666"/>
-      <w:sz w:val="24"/>
-      <w:szCs w:val="24"/>
-    </w:rPr>
-  </w:style>
-  <w:style w:type="paragraph" w:styleId="Heading5">
-    <w:name w:val="heading 5"/>
-    <w:basedOn w:val="Normal"/>
-    <w:next w:val="Normal"/>
-    <w:pPr>
-      <w:keepNext w:val="1"/>
-      <w:keepLines w:val="1"/>
-      <w:pageBreakBefore w:val="0"/>
-      <w:spacing w:after="80" w:before="240" w:lineRule="auto"/>
-    </w:pPr>
-    <w:rPr>
-      <w:color w:val="666666"/>
-      <w:sz w:val="22"/>
-      <w:szCs w:val="22"/>
-    </w:rPr>
-  </w:style>
-  <w:style w:type="paragraph" w:styleId="Heading6">
-    <w:name w:val="heading 6"/>
-    <w:basedOn w:val="Normal"/>
-    <w:next w:val="Normal"/>
-    <w:pPr>
-      <w:keepNext w:val="1"/>
-      <w:keepLines w:val="1"/>
-      <w:pageBreakBefore w:val="0"/>
-      <w:spacing w:after="80" w:before="240" w:lineRule="auto"/>
-    </w:pPr>
-    <w:rPr>
-      <w:i w:val="1"/>
-      <w:color w:val="666666"/>
-      <w:sz w:val="22"/>
-      <w:szCs w:val="22"/>
-    </w:rPr>
-  </w:style>
-  <w:style w:type="paragraph" w:styleId="Title">
-    <w:name w:val="Title"/>
-    <w:basedOn w:val="Normal"/>
-    <w:next w:val="Normal"/>
-    <w:pPr>
-      <w:keepNext w:val="1"/>
-      <w:keepLines w:val="1"/>
-      <w:pageBreakBefore w:val="0"/>
-      <w:spacing w:after="60" w:before="0" w:lineRule="auto"/>
-    </w:pPr>
-    <w:rPr>
-      <w:sz w:val="52"/>
-      <w:szCs w:val="52"/>
-    </w:rPr>
-  </w:style>
-  <w:style w:type="paragraph" w:styleId="Subtitle">
-    <w:name w:val="Subtitle"/>
-    <w:basedOn w:val="Normal"/>
-    <w:next w:val="Normal"/>
-    <w:pPr>
-      <w:keepNext w:val="1"/>
-      <w:keepLines w:val="1"/>
-      <w:pageBreakBefore w:val="0"/>
-      <w:spacing w:after="320" w:before="0" w:lineRule="auto"/>
-    </w:pPr>
-    <w:rPr>
-      <w:rFonts w:ascii="Arial" w:cs="Arial" w:eastAsia="Arial" w:hAnsi="Arial"/>
-      <w:i w:val="0"/>
-      <w:color w:val="666666"/>
-      <w:sz w:val="30"/>
-      <w:szCs w:val="30"/>
-    </w:rPr>
+  <w:style w:type="table" w:styleId="TableNormal" w:default="1">
+    <w:name w:val="TableNormal"/>
   </w:style>
   <w:style w:type="paragraph" w:styleId="Subtitle">
     <w:name w:val="Subtitle"/>
@@ -1167,7 +1691,7 @@
 
 <file path=customXML/item1.xml><?xml version="1.0" encoding="utf-8"?>
 <go:gDocsCustomXmlDataStorage xmlns:go="http://customooxmlschemas.google.com/" xmlns:r="http://schemas.openxmlformats.org/officeDocument/2006/relationships" uri="GoogleDocsCustomDataVersion2">
-  <go:docsCustomData xmlns:go="http://customooxmlschemas.google.com/" roundtripDataSignature="AMtx7miYmlRXHuzHkoLs7jppc/KH2NuZow==">CgMxLjA4AHIhMUlMblRQbHRtbDhEVkp5ZVVteDVOVElPd0NXTGRleGhZ</go:docsCustomData>
+  <go:docsCustomData xmlns:go="http://customooxmlschemas.google.com/" roundtripDataSignature="AMtx7mhbLrl8QyYebiKvLN7snn/SjvmbXg==">CgMxLjA4AHIhMVZXMmE1a0hIY2JNajRWY0JTYjItUkozRk1NbjVGWExr</go:docsCustomData>
 </go:gDocsCustomXmlDataStorage>
 </file>
 

</xml_diff>